<commit_message>
modelo relacional SOSAdvogados e atualizações demais documentos do projeto
</commit_message>
<xml_diff>
--- a/documentacaoProjeto/documentacaoBancoDeDados.docx
+++ b/documentacaoProjeto/documentacaoBancoDeDados.docx
@@ -13,7 +13,13 @@
         <w:rPr>
           <w:b/>
         </w:rPr>
-        <w:t>ESPECIFICAÇÃO DE CASO DE USO</w:t>
+        <w:t xml:space="preserve">ESPECIFICAÇÃO </w:t>
+      </w:r>
+      <w:r>
+        <w:rPr>
+          <w:b/>
+        </w:rPr>
+        <w:t>REQUISITO</w:t>
       </w:r>
     </w:p>
     <w:p>
@@ -32,7 +38,7 @@
         <w:rPr>
           <w:b/>
         </w:rPr>
-        <w:t>1</w:t>
+        <w:t>2</w:t>
       </w:r>
       <w:r>
         <w:rPr>
@@ -449,7 +455,19 @@
         <w:rPr>
           <w:b/>
         </w:rPr>
-        <w:t>[RF2]</w:t>
+        <w:t>[</w:t>
+      </w:r>
+      <w:r>
+        <w:rPr>
+          <w:b/>
+        </w:rPr>
+        <w:t>UC2</w:t>
+      </w:r>
+      <w:r>
+        <w:rPr>
+          <w:b/>
+        </w:rPr>
+        <w:t>]</w:t>
       </w:r>
       <w:r>
         <w:rPr>
@@ -781,6 +799,20 @@
               </w:rPr>
               <w:t>[RN1]</w:t>
             </w:r>
+            <w:r>
+              <w:rPr>
+                <w:b/>
+                <w:szCs w:val="24"/>
+              </w:rPr>
+              <w:t>[RN2].</w:t>
+            </w:r>
+            <w:r>
+              <w:rPr>
+                <w:b/>
+                <w:szCs w:val="24"/>
+              </w:rPr>
+              <w:t>0</w:t>
+            </w:r>
           </w:p>
           <w:p>
             <w:pPr>
@@ -844,7 +876,19 @@
               <w:rPr>
                 <w:szCs w:val="24"/>
               </w:rPr>
-              <w:t>. Os atores seleciona a opção Cadastrar incluindo nova Conta</w:t>
+              <w:t>. Os atores seleciona</w:t>
+            </w:r>
+            <w:r>
+              <w:rPr>
+                <w:szCs w:val="24"/>
+              </w:rPr>
+              <w:t xml:space="preserve">m </w:t>
+            </w:r>
+            <w:r>
+              <w:rPr>
+                <w:szCs w:val="24"/>
+              </w:rPr>
+              <w:t xml:space="preserve"> a</w:t>
             </w:r>
             <w:r>
               <w:rPr>
@@ -854,6 +898,18 @@
             </w:r>
             <w:r>
               <w:rPr>
+                <w:szCs w:val="24"/>
+              </w:rPr>
+              <w:t xml:space="preserve"> opção Cadastrar incluindo nova Conta</w:t>
+            </w:r>
+            <w:r>
+              <w:rPr>
+                <w:szCs w:val="24"/>
+              </w:rPr>
+              <w:t xml:space="preserve"> </w:t>
+            </w:r>
+            <w:r>
+              <w:rPr>
                 <w:b/>
                 <w:szCs w:val="24"/>
               </w:rPr>
@@ -872,7 +928,48 @@
                 <w:b/>
                 <w:szCs w:val="24"/>
               </w:rPr>
-              <w:t xml:space="preserve">3. </w:t>
+              <w:t>3</w:t>
+            </w:r>
+            <w:r>
+              <w:rPr>
+                <w:b/>
+                <w:szCs w:val="24"/>
+              </w:rPr>
+              <w:t xml:space="preserve">. </w:t>
+            </w:r>
+            <w:r>
+              <w:rPr>
+                <w:szCs w:val="24"/>
+              </w:rPr>
+              <w:t>O sistema verifica se as informações do cadastro de conta são válidas</w:t>
+            </w:r>
+            <w:r>
+              <w:rPr>
+                <w:b/>
+                <w:szCs w:val="24"/>
+              </w:rPr>
+              <w:t>[A3</w:t>
+            </w:r>
+            <w:r>
+              <w:rPr>
+                <w:b/>
+                <w:szCs w:val="24"/>
+              </w:rPr>
+              <w:t>]</w:t>
+            </w:r>
+          </w:p>
+          <w:p>
+            <w:pPr>
+              <w:rPr>
+                <w:b/>
+                <w:szCs w:val="24"/>
+              </w:rPr>
+            </w:pPr>
+            <w:r>
+              <w:rPr>
+                <w:szCs w:val="24"/>
+              </w:rPr>
+              <w:t>4.</w:t>
             </w:r>
             <w:r>
               <w:rPr>
@@ -907,33 +1004,6 @@
                 <w:szCs w:val="24"/>
               </w:rPr>
             </w:pPr>
-            <w:r>
-              <w:rPr>
-                <w:b/>
-                <w:szCs w:val="24"/>
-              </w:rPr>
-              <w:t xml:space="preserve">4. </w:t>
-            </w:r>
-            <w:r>
-              <w:rPr>
-                <w:szCs w:val="24"/>
-              </w:rPr>
-              <w:t>O sistema verifica se as informações do cadastro de conta são válidas</w:t>
-            </w:r>
-            <w:r>
-              <w:rPr>
-                <w:b/>
-                <w:szCs w:val="24"/>
-              </w:rPr>
-              <w:t>[A3</w:t>
-            </w:r>
-            <w:r>
-              <w:rPr>
-                <w:b/>
-                <w:szCs w:val="24"/>
-              </w:rPr>
-              <w:t>]</w:t>
-            </w:r>
           </w:p>
         </w:tc>
       </w:tr>
@@ -1156,6 +1226,33 @@
                 <w:szCs w:val="24"/>
               </w:rPr>
               <w:t>o no formato das regras da receita federal, podendo conter entre os números pontos entre 3 dígitos e antes dos últimos dígitos um traço.</w:t>
+            </w:r>
+          </w:p>
+          <w:p>
+            <w:pPr>
+              <w:rPr>
+                <w:szCs w:val="24"/>
+              </w:rPr>
+            </w:pPr>
+            <w:r>
+              <w:rPr>
+                <w:szCs w:val="24"/>
+              </w:rPr>
+              <w:t xml:space="preserve">[RN2]Verificar se o </w:t>
+            </w:r>
+            <w:proofErr w:type="spellStart"/>
+            <w:r>
+              <w:rPr>
+                <w:szCs w:val="24"/>
+              </w:rPr>
+              <w:t>cpf</w:t>
+            </w:r>
+            <w:proofErr w:type="spellEnd"/>
+            <w:r>
+              <w:rPr>
+                <w:szCs w:val="24"/>
+              </w:rPr>
+              <w:t xml:space="preserve"> já estar cadastro.</w:t>
             </w:r>
           </w:p>
           <w:p>
@@ -1197,13 +1294,13 @@
         <w:rPr>
           <w:b/>
         </w:rPr>
-        <w:t xml:space="preserve">Localizar </w:t>
+        <w:t>Recuperar Login</w:t>
       </w:r>
       <w:r>
         <w:rPr>
           <w:b/>
         </w:rPr>
-        <w:t xml:space="preserve">Conta </w:t>
+        <w:t xml:space="preserve"> </w:t>
       </w:r>
     </w:p>
     <w:tbl>
@@ -1450,6 +1547,7 @@
                 <w:b/>
                 <w:szCs w:val="24"/>
               </w:rPr>
+              <w:lastRenderedPageBreak/>
               <w:t>Fluxo Alternativo:</w:t>
             </w:r>
           </w:p>
@@ -1504,7 +1602,6 @@
                 <w:b/>
                 <w:szCs w:val="24"/>
               </w:rPr>
-              <w:lastRenderedPageBreak/>
               <w:t>Extensões:</w:t>
             </w:r>
           </w:p>

</xml_diff>